<commit_message>
I DONT LIke Spiders
</commit_message>
<xml_diff>
--- a/Document TWO.docx
+++ b/Document TWO.docx
@@ -3,19 +3,50 @@
 <w:document xmlns:wpc="http://schemas.microsoft.com/office/word/2010/wordprocessingCanvas" xmlns:mc="http://schemas.openxmlformats.org/markup-compatibility/2006" xmlns:o="urn:schemas-microsoft-com:office:office" xmlns:r="http://schemas.openxmlformats.org/officeDocument/2006/relationships" xmlns:m="http://schemas.openxmlformats.org/officeDocument/2006/math" xmlns:v="urn:schemas-microsoft-com:vml" xmlns:wp14="http://schemas.microsoft.com/office/word/2010/wordprocessingDrawing" xmlns:wp="http://schemas.openxmlformats.org/drawingml/2006/wordprocessingDrawing" xmlns:w10="urn:schemas-microsoft-com:office:word" xmlns:w="http://schemas.openxmlformats.org/wordprocessingml/2006/main" xmlns:w14="http://schemas.microsoft.com/office/word/2010/wordml" xmlns:wpg="http://schemas.microsoft.com/office/word/2010/wordprocessingGroup" xmlns:wpi="http://schemas.microsoft.com/office/word/2010/wordprocessingInk" xmlns:wne="http://schemas.microsoft.com/office/word/2006/wordml" xmlns:wps="http://schemas.microsoft.com/office/word/2010/wordprocessingShape" mc:Ignorable="w14 wp14">
   <w:body>
     <w:p>
+      <w:pPr>
+        <w:rPr>
+          <w:ins w:id="0" w:author="Kathryn Pasqualucci" w:date="2015-08-12T09:35:00Z"/>
+        </w:rPr>
+      </w:pPr>
       <w:r>
         <w:t>I AM GOING ON VACATION</w:t>
       </w:r>
       <w:r>
         <w:t xml:space="preserve"> </w:t>
       </w:r>
-      <w:ins w:id="0" w:author="Kathryn Pasqualucci" w:date="2015-08-12T09:33:00Z">
+      <w:ins w:id="1" w:author="Kathryn Pasqualucci" w:date="2015-08-12T09:33:00Z">
         <w:r>
           <w:t>KATY</w:t>
         </w:r>
       </w:ins>
-      <w:bookmarkStart w:id="1" w:name="_GoBack"/>
-      <w:bookmarkEnd w:id="1"/>
+      <w:ins w:id="2" w:author="Kathryn Pasqualucci" w:date="2015-08-12T09:35:00Z">
+        <w:r>
+          <w:t xml:space="preserve"> </w:t>
+        </w:r>
+      </w:ins>
+    </w:p>
+    <w:p>
+      <w:pPr>
+        <w:rPr>
+          <w:ins w:id="3" w:author="Kathryn Pasqualucci" w:date="2015-08-12T09:35:00Z"/>
+        </w:rPr>
+      </w:pPr>
+    </w:p>
+    <w:p>
+      <w:pPr>
+        <w:rPr>
+          <w:ins w:id="4" w:author="Kathryn Pasqualucci" w:date="2015-08-12T09:35:00Z"/>
+        </w:rPr>
+      </w:pPr>
+    </w:p>
+    <w:p>
+      <w:ins w:id="5" w:author="Kathryn Pasqualucci" w:date="2015-08-12T09:35:00Z">
+        <w:r>
+          <w:t>I DON’T LIKE SPIDERS</w:t>
+        </w:r>
+      </w:ins>
+      <w:bookmarkStart w:id="6" w:name="_GoBack"/>
+      <w:bookmarkEnd w:id="6"/>
     </w:p>
     <w:sectPr>
       <w:pgSz w:w="12240" w:h="15840"/>

</xml_diff>